<commit_message>
Documento de GMUD atualizado
</commit_message>
<xml_diff>
--- a/Documentação/DOCUMENTO DE MUDANÇA.docx
+++ b/Documentação/DOCUMENTO DE MUDANÇA.docx
@@ -88,21 +88,7 @@
           <w:rFonts w:ascii="Arial" w:hAnsi="Arial" w:cs="Arial"/>
           <w:color w:val="000000" w:themeColor="text1"/>
         </w:rPr>
-        <w:t xml:space="preserve">GUSTAVO </w:t>
-      </w:r>
-      <w:r>
-        <w:rPr>
-          <w:rFonts w:ascii="Arial" w:hAnsi="Arial" w:cs="Arial"/>
-          <w:color w:val="000000" w:themeColor="text1"/>
-        </w:rPr>
-        <w:t>OLIVEIRA –</w:t>
-      </w:r>
-      <w:r>
-        <w:rPr>
-          <w:rFonts w:ascii="Arial" w:hAnsi="Arial" w:cs="Arial"/>
-          <w:color w:val="000000" w:themeColor="text1"/>
-        </w:rPr>
-        <w:t xml:space="preserve"> </w:t>
+        <w:t xml:space="preserve">GUSTAVO OLIVEIRA – </w:t>
       </w:r>
       <w:r>
         <w:rPr>
@@ -362,7 +348,7 @@
           <w:rFonts w:ascii="Arial" w:hAnsi="Arial" w:cs="Arial"/>
           <w:color w:val="000000" w:themeColor="text1"/>
         </w:rPr>
-        <w:t>SOLICITAÇÃO DE MUDANÇAS</w:t>
+        <w:t>GESTÃO DE MUDANÇA</w:t>
       </w:r>
     </w:p>
     <w:p>
@@ -5885,17 +5871,19 @@
 </file>
 
 <file path=customXml/item1.xml><?xml version="1.0" encoding="utf-8"?>
-<p:properties xmlns:p="http://schemas.microsoft.com/office/2006/metadata/properties" xmlns:xsi="http://www.w3.org/2001/XMLSchema-instance" xmlns:pc="http://schemas.microsoft.com/office/infopath/2007/PartnerControls">
-  <documentManagement>
-    <lcf76f155ced4ddcb4097134ff3c332f xmlns="3164ea61-7977-4d50-ba89-ba79f2a6ac2e">
-      <Terms xmlns="http://schemas.microsoft.com/office/infopath/2007/PartnerControls"/>
-    </lcf76f155ced4ddcb4097134ff3c332f>
-    <TaxCatchAll xmlns="3f9c344f-c3dc-4d3a-ba8b-29f4809c702e" xsi:nil="true"/>
-  </documentManagement>
-</p:properties>
+<?mso-contentType ?>
+<FormTemplates xmlns="http://schemas.microsoft.com/sharepoint/v3/contenttype/forms">
+  <Display>DocumentLibraryForm</Display>
+  <Edit>DocumentLibraryForm</Edit>
+  <New>DocumentLibraryForm</New>
+</FormTemplates>
 </file>
 
 <file path=customXml/item2.xml><?xml version="1.0" encoding="utf-8"?>
+<b:Sources xmlns:b="http://schemas.openxmlformats.org/officeDocument/2006/bibliography" xmlns="http://schemas.openxmlformats.org/officeDocument/2006/bibliography" SelectedStyle="\APASixthEditionOfficeOnline.xsl" StyleName="APA" Version="6"/>
+</file>
+
+<file path=customXml/item3.xml><?xml version="1.0" encoding="utf-8"?>
 <ct:contentTypeSchema xmlns:ct="http://schemas.microsoft.com/office/2006/metadata/contentType" xmlns:ma="http://schemas.microsoft.com/office/2006/metadata/properties/metaAttributes" ct:_="" ma:_="" ma:contentTypeName="Documento" ma:contentTypeID="0x010100220EDCF844437C4389CD9FCE6FDF6B49" ma:contentTypeVersion="18" ma:contentTypeDescription="Crie um novo documento." ma:contentTypeScope="" ma:versionID="a83769791b9e974cc2a0a582548f9c23">
   <xsd:schema xmlns:xsd="http://www.w3.org/2001/XMLSchema" xmlns:xs="http://www.w3.org/2001/XMLSchema" xmlns:p="http://schemas.microsoft.com/office/2006/metadata/properties" xmlns:ns2="3f9c344f-c3dc-4d3a-ba8b-29f4809c702e" xmlns:ns3="3164ea61-7977-4d50-ba89-ba79f2a6ac2e" targetNamespace="http://schemas.microsoft.com/office/2006/metadata/properties" ma:root="true" ma:fieldsID="d7b5b93989adeff1ae6512715283d8fd" ns2:_="" ns3:_="">
     <xsd:import namespace="3f9c344f-c3dc-4d3a-ba8b-29f4809c702e"/>
@@ -6124,31 +6112,34 @@
 </ct:contentTypeSchema>
 </file>
 
-<file path=customXml/item3.xml><?xml version="1.0" encoding="utf-8"?>
-<b:Sources xmlns:b="http://schemas.openxmlformats.org/officeDocument/2006/bibliography" xmlns="http://schemas.openxmlformats.org/officeDocument/2006/bibliography" SelectedStyle="\APASixthEditionOfficeOnline.xsl" StyleName="APA" Version="6"/>
-</file>
-
 <file path=customXml/item4.xml><?xml version="1.0" encoding="utf-8"?>
-<?mso-contentType ?>
-<FormTemplates xmlns="http://schemas.microsoft.com/sharepoint/v3/contenttype/forms">
-  <Display>DocumentLibraryForm</Display>
-  <Edit>DocumentLibraryForm</Edit>
-  <New>DocumentLibraryForm</New>
-</FormTemplates>
+<p:properties xmlns:p="http://schemas.microsoft.com/office/2006/metadata/properties" xmlns:xsi="http://www.w3.org/2001/XMLSchema-instance" xmlns:pc="http://schemas.microsoft.com/office/infopath/2007/PartnerControls">
+  <documentManagement>
+    <lcf76f155ced4ddcb4097134ff3c332f xmlns="3164ea61-7977-4d50-ba89-ba79f2a6ac2e">
+      <Terms xmlns="http://schemas.microsoft.com/office/infopath/2007/PartnerControls"/>
+    </lcf76f155ced4ddcb4097134ff3c332f>
+    <TaxCatchAll xmlns="3f9c344f-c3dc-4d3a-ba8b-29f4809c702e" xsi:nil="true"/>
+  </documentManagement>
+</p:properties>
 </file>
 
 <file path=customXml/itemProps1.xml><?xml version="1.0" encoding="utf-8"?>
-<ds:datastoreItem xmlns:ds="http://schemas.openxmlformats.org/officeDocument/2006/customXml" ds:itemID="{79054B02-B215-46AC-9176-544339E93661}">
+<ds:datastoreItem xmlns:ds="http://schemas.openxmlformats.org/officeDocument/2006/customXml" ds:itemID="{B52C9AD5-4F18-4494-A12B-C11EA8399E21}">
   <ds:schemaRefs>
-    <ds:schemaRef ds:uri="http://schemas.microsoft.com/office/2006/metadata/properties"/>
-    <ds:schemaRef ds:uri="http://schemas.microsoft.com/office/infopath/2007/PartnerControls"/>
-    <ds:schemaRef ds:uri="3164ea61-7977-4d50-ba89-ba79f2a6ac2e"/>
-    <ds:schemaRef ds:uri="3f9c344f-c3dc-4d3a-ba8b-29f4809c702e"/>
+    <ds:schemaRef ds:uri="http://schemas.microsoft.com/sharepoint/v3/contenttype/forms"/>
   </ds:schemaRefs>
 </ds:datastoreItem>
 </file>
 
 <file path=customXml/itemProps2.xml><?xml version="1.0" encoding="utf-8"?>
+<ds:datastoreItem xmlns:ds="http://schemas.openxmlformats.org/officeDocument/2006/customXml" ds:itemID="{43C36E59-8586-4352-8310-158AD4E65655}">
+  <ds:schemaRefs>
+    <ds:schemaRef ds:uri="http://schemas.openxmlformats.org/officeDocument/2006/bibliography"/>
+  </ds:schemaRefs>
+</ds:datastoreItem>
+</file>
+
+<file path=customXml/itemProps3.xml><?xml version="1.0" encoding="utf-8"?>
 <ds:datastoreItem xmlns:ds="http://schemas.openxmlformats.org/officeDocument/2006/customXml" ds:itemID="{3C65E04D-7D2C-4BF7-B139-8B0C4AF2AE42}">
   <ds:schemaRefs>
     <ds:schemaRef ds:uri="http://schemas.microsoft.com/office/2006/metadata/contentType"/>
@@ -6167,18 +6158,13 @@
 </ds:datastoreItem>
 </file>
 
-<file path=customXml/itemProps3.xml><?xml version="1.0" encoding="utf-8"?>
-<ds:datastoreItem xmlns:ds="http://schemas.openxmlformats.org/officeDocument/2006/customXml" ds:itemID="{43C36E59-8586-4352-8310-158AD4E65655}">
+<file path=customXml/itemProps4.xml><?xml version="1.0" encoding="utf-8"?>
+<ds:datastoreItem xmlns:ds="http://schemas.openxmlformats.org/officeDocument/2006/customXml" ds:itemID="{79054B02-B215-46AC-9176-544339E93661}">
   <ds:schemaRefs>
-    <ds:schemaRef ds:uri="http://schemas.openxmlformats.org/officeDocument/2006/bibliography"/>
-  </ds:schemaRefs>
-</ds:datastoreItem>
-</file>
-
-<file path=customXml/itemProps4.xml><?xml version="1.0" encoding="utf-8"?>
-<ds:datastoreItem xmlns:ds="http://schemas.openxmlformats.org/officeDocument/2006/customXml" ds:itemID="{B52C9AD5-4F18-4494-A12B-C11EA8399E21}">
-  <ds:schemaRefs>
-    <ds:schemaRef ds:uri="http://schemas.microsoft.com/sharepoint/v3/contenttype/forms"/>
+    <ds:schemaRef ds:uri="http://schemas.microsoft.com/office/2006/metadata/properties"/>
+    <ds:schemaRef ds:uri="http://schemas.microsoft.com/office/infopath/2007/PartnerControls"/>
+    <ds:schemaRef ds:uri="3164ea61-7977-4d50-ba89-ba79f2a6ac2e"/>
+    <ds:schemaRef ds:uri="3f9c344f-c3dc-4d3a-ba8b-29f4809c702e"/>
   </ds:schemaRefs>
 </ds:datastoreItem>
 </file>
</xml_diff>